<commit_message>
Added IEEE format Paper & Added Pom.xml Files for Project
</commit_message>
<xml_diff>
--- a/Documents Assocaited with Project/Cover_Letter_Team_H.docx
+++ b/Documents Assocaited with Project/Cover_Letter_Team_H.docx
@@ -51,19 +51,6 @@
     </w:p>
     <w:p>
       <w:pPr>
-        <w:spacing w:before="240" w:after="0" w:line="240" w:lineRule="auto"/>
-        <w:ind w:firstLine="720"/>
-        <w:rPr>
-          <w:rFonts w:ascii="Times New Roman" w:eastAsia="Times New Roman" w:hAnsi="Times New Roman" w:cs="Times New Roman"/>
-          <w:color w:val="000000"/>
-          <w:sz w:val="24"/>
-          <w:szCs w:val="24"/>
-          <w:lang w:eastAsia="en-CA"/>
-        </w:rPr>
-      </w:pPr>
-    </w:p>
-    <w:p>
-      <w:pPr>
         <w:pStyle w:val="NormalWeb"/>
         <w:spacing w:before="0" w:beforeAutospacing="0" w:after="200" w:afterAutospacing="0"/>
         <w:jc w:val="both"/>
@@ -240,17 +227,6 @@
         </w:rPr>
         <w:t>Given below are information of team member who worked on project.</w:t>
       </w:r>
-    </w:p>
-    <w:p>
-      <w:pPr>
-        <w:spacing w:after="0" w:line="240" w:lineRule="auto"/>
-        <w:rPr>
-          <w:rFonts w:ascii="Times New Roman" w:eastAsia="Times New Roman" w:hAnsi="Times New Roman" w:cs="Times New Roman"/>
-          <w:sz w:val="24"/>
-          <w:szCs w:val="24"/>
-          <w:lang w:eastAsia="en-CA"/>
-        </w:rPr>
-      </w:pPr>
     </w:p>
     <w:tbl>
       <w:tblPr>
@@ -302,6 +278,7 @@
                 <w:lang w:eastAsia="en-CA"/>
               </w:rPr>
             </w:pPr>
+            <w:proofErr w:type="gramStart"/>
             <w:r>
               <w:rPr>
                 <w:rFonts w:ascii="Times New Roman" w:eastAsia="Times New Roman" w:hAnsi="Times New Roman" w:cs="Times New Roman"/>
@@ -312,6 +289,7 @@
               </w:rPr>
               <w:t>S.No</w:t>
             </w:r>
+            <w:proofErr w:type="gramEnd"/>
           </w:p>
         </w:tc>
         <w:tc>
@@ -1254,7 +1232,7 @@
     </w:p>
     <w:p>
       <w:pPr>
-        <w:spacing w:before="240" w:after="0" w:line="240" w:lineRule="auto"/>
+        <w:spacing w:after="0" w:line="240" w:lineRule="auto"/>
         <w:rPr>
           <w:rFonts w:ascii="Times New Roman" w:eastAsia="Times New Roman" w:hAnsi="Times New Roman" w:cs="Times New Roman"/>
           <w:sz w:val="24"/>
@@ -1262,45 +1240,17 @@
           <w:lang w:eastAsia="en-CA"/>
         </w:rPr>
       </w:pPr>
-      <w:r>
+    </w:p>
+    <w:p>
+      <w:pPr>
+        <w:spacing w:after="0" w:line="240" w:lineRule="auto"/>
         <w:rPr>
           <w:rFonts w:ascii="Times New Roman" w:eastAsia="Times New Roman" w:hAnsi="Times New Roman" w:cs="Times New Roman"/>
           <w:sz w:val="24"/>
           <w:szCs w:val="24"/>
           <w:lang w:eastAsia="en-CA"/>
         </w:rPr>
-        <w:t>Given below is a link to GitHub repository where we all are collaborators and TA is also one of the member.</w:t>
-      </w:r>
-    </w:p>
-    <w:p>
-      <w:pPr>
-        <w:spacing w:before="240" w:after="0" w:line="240" w:lineRule="auto"/>
-        <w:rPr>
-          <w:rStyle w:val="Hyperlink"/>
-        </w:rPr>
-      </w:pPr>
-      <w:r>
-        <w:rPr>
-          <w:rFonts w:ascii="Times New Roman" w:eastAsia="Times New Roman" w:hAnsi="Times New Roman" w:cs="Times New Roman"/>
-          <w:b/>
-          <w:bCs/>
-          <w:sz w:val="24"/>
-          <w:szCs w:val="24"/>
-          <w:lang w:eastAsia="en-CA"/>
-        </w:rPr>
-        <w:t xml:space="preserve">GitHub </w:t>
-      </w:r>
-      <w:r>
-        <w:rPr>
-          <w:rFonts w:ascii="Times New Roman" w:eastAsia="Times New Roman" w:hAnsi="Times New Roman" w:cs="Times New Roman"/>
-          <w:b/>
-          <w:bCs/>
-          <w:sz w:val="24"/>
-          <w:szCs w:val="24"/>
-          <w:lang w:eastAsia="en-CA"/>
-        </w:rPr>
-        <w:t>Link</w:t>
-      </w:r>
+      </w:pPr>
       <w:r>
         <w:rPr>
           <w:rFonts w:ascii="Times New Roman" w:eastAsia="Times New Roman" w:hAnsi="Times New Roman" w:cs="Times New Roman"/>
@@ -1308,49 +1258,406 @@
           <w:szCs w:val="24"/>
           <w:lang w:eastAsia="en-CA"/>
         </w:rPr>
-        <w:t>:</w:t>
-      </w:r>
-      <w:r>
+        <w:t>Given below are details for the project which are as follows:</w:t>
+      </w:r>
+    </w:p>
+    <w:p>
+      <w:pPr>
+        <w:spacing w:after="0" w:line="240" w:lineRule="auto"/>
         <w:rPr>
           <w:rFonts w:ascii="Times New Roman" w:eastAsia="Times New Roman" w:hAnsi="Times New Roman" w:cs="Times New Roman"/>
           <w:sz w:val="24"/>
           <w:szCs w:val="24"/>
           <w:lang w:eastAsia="en-CA"/>
         </w:rPr>
-        <w:t xml:space="preserve">  </w:t>
-      </w:r>
-      <w:hyperlink r:id="rId5" w:history="1">
-        <w:r>
-          <w:rPr>
-            <w:rStyle w:val="Hyperlink"/>
-          </w:rPr>
-          <w:t>https://github.com/sourabh-rb/SOEN6611</w:t>
-        </w:r>
-      </w:hyperlink>
+      </w:pPr>
     </w:p>
+    <w:tbl>
+      <w:tblPr>
+        <w:tblStyle w:val="TableGrid"/>
+        <w:tblW w:w="0" w:type="auto"/>
+        <w:tblLayout w:type="fixed"/>
+        <w:tblLook w:val="04A0" w:firstRow="1" w:lastRow="0" w:firstColumn="1" w:lastColumn="0" w:noHBand="0" w:noVBand="1"/>
+      </w:tblPr>
+      <w:tblGrid>
+        <w:gridCol w:w="1345"/>
+        <w:gridCol w:w="3780"/>
+        <w:gridCol w:w="4225"/>
+      </w:tblGrid>
+      <w:tr>
+        <w:tc>
+          <w:tcPr>
+            <w:tcW w:w="1345" w:type="dxa"/>
+          </w:tcPr>
+          <w:p>
+            <w:pPr>
+              <w:rPr>
+                <w:rFonts w:ascii="Times New Roman" w:eastAsia="Times New Roman" w:hAnsi="Times New Roman" w:cs="Times New Roman"/>
+                <w:sz w:val="24"/>
+                <w:szCs w:val="24"/>
+                <w:lang w:eastAsia="en-CA"/>
+              </w:rPr>
+            </w:pPr>
+            <w:r>
+              <w:rPr>
+                <w:rFonts w:ascii="Times New Roman" w:eastAsia="Times New Roman" w:hAnsi="Times New Roman" w:cs="Times New Roman"/>
+                <w:sz w:val="24"/>
+                <w:szCs w:val="24"/>
+                <w:lang w:eastAsia="en-CA"/>
+              </w:rPr>
+              <w:t>S.NO</w:t>
+            </w:r>
+          </w:p>
+        </w:tc>
+        <w:tc>
+          <w:tcPr>
+            <w:tcW w:w="3780" w:type="dxa"/>
+          </w:tcPr>
+          <w:p>
+            <w:pPr>
+              <w:rPr>
+                <w:rFonts w:ascii="Times New Roman" w:eastAsia="Times New Roman" w:hAnsi="Times New Roman" w:cs="Times New Roman"/>
+                <w:sz w:val="24"/>
+                <w:szCs w:val="24"/>
+                <w:lang w:eastAsia="en-CA"/>
+              </w:rPr>
+            </w:pPr>
+            <w:r>
+              <w:rPr>
+                <w:rFonts w:ascii="Times New Roman" w:eastAsia="Times New Roman" w:hAnsi="Times New Roman" w:cs="Times New Roman"/>
+                <w:sz w:val="24"/>
+                <w:szCs w:val="24"/>
+                <w:lang w:eastAsia="en-CA"/>
+              </w:rPr>
+              <w:t>Shared with (Username)/ Gmail ID</w:t>
+            </w:r>
+          </w:p>
+        </w:tc>
+        <w:tc>
+          <w:tcPr>
+            <w:tcW w:w="4225" w:type="dxa"/>
+          </w:tcPr>
+          <w:p>
+            <w:pPr>
+              <w:rPr>
+                <w:rFonts w:ascii="Times New Roman" w:eastAsia="Times New Roman" w:hAnsi="Times New Roman" w:cs="Times New Roman"/>
+                <w:sz w:val="24"/>
+                <w:szCs w:val="24"/>
+                <w:lang w:eastAsia="en-CA"/>
+              </w:rPr>
+            </w:pPr>
+            <w:r>
+              <w:rPr>
+                <w:rFonts w:ascii="Times New Roman" w:eastAsia="Times New Roman" w:hAnsi="Times New Roman" w:cs="Times New Roman"/>
+                <w:sz w:val="24"/>
+                <w:szCs w:val="24"/>
+                <w:lang w:eastAsia="en-CA"/>
+              </w:rPr>
+              <w:t xml:space="preserve">Link </w:t>
+            </w:r>
+          </w:p>
+        </w:tc>
+      </w:tr>
+      <w:tr>
+        <w:tc>
+          <w:tcPr>
+            <w:tcW w:w="1345" w:type="dxa"/>
+          </w:tcPr>
+          <w:p>
+            <w:pPr>
+              <w:rPr>
+                <w:rFonts w:ascii="Times New Roman" w:eastAsia="Times New Roman" w:hAnsi="Times New Roman" w:cs="Times New Roman"/>
+                <w:sz w:val="24"/>
+                <w:szCs w:val="24"/>
+                <w:lang w:eastAsia="en-CA"/>
+              </w:rPr>
+            </w:pPr>
+            <w:r>
+              <w:rPr>
+                <w:rFonts w:ascii="Times New Roman" w:eastAsia="Times New Roman" w:hAnsi="Times New Roman" w:cs="Times New Roman"/>
+                <w:sz w:val="24"/>
+                <w:szCs w:val="24"/>
+                <w:lang w:eastAsia="en-CA"/>
+              </w:rPr>
+              <w:t xml:space="preserve">Github Link </w:t>
+            </w:r>
+          </w:p>
+        </w:tc>
+        <w:tc>
+          <w:tcPr>
+            <w:tcW w:w="3780" w:type="dxa"/>
+          </w:tcPr>
+          <w:p>
+            <w:pPr>
+              <w:rPr>
+                <w:rFonts w:ascii="Times New Roman" w:eastAsia="Times New Roman" w:hAnsi="Times New Roman" w:cs="Times New Roman"/>
+                <w:sz w:val="24"/>
+                <w:szCs w:val="24"/>
+                <w:lang w:eastAsia="en-CA"/>
+              </w:rPr>
+            </w:pPr>
+            <w:r>
+              <w:rPr>
+                <w:rFonts w:ascii="Times New Roman" w:eastAsia="Times New Roman" w:hAnsi="Times New Roman" w:cs="Times New Roman"/>
+                <w:sz w:val="24"/>
+                <w:szCs w:val="24"/>
+                <w:lang w:eastAsia="en-CA"/>
+              </w:rPr>
+              <w:t xml:space="preserve">Shared with TA: </w:t>
+            </w:r>
+            <w:r>
+              <w:rPr>
+                <w:rFonts w:ascii="Segoe UI" w:hAnsi="Segoe UI" w:cs="Segoe UI"/>
+                <w:color w:val="666666"/>
+                <w:sz w:val="30"/>
+                <w:szCs w:val="30"/>
+                <w:shd w:val="clear" w:color="auto" w:fill="FFFFFF"/>
+              </w:rPr>
+              <w:t>zisding</w:t>
+            </w:r>
+          </w:p>
+        </w:tc>
+        <w:tc>
+          <w:tcPr>
+            <w:tcW w:w="4225" w:type="dxa"/>
+          </w:tcPr>
+          <w:p>
+            <w:pPr>
+              <w:rPr>
+                <w:rFonts w:ascii="Times New Roman" w:eastAsia="Times New Roman" w:hAnsi="Times New Roman" w:cs="Times New Roman"/>
+                <w:sz w:val="24"/>
+                <w:szCs w:val="24"/>
+                <w:lang w:eastAsia="en-CA"/>
+              </w:rPr>
+            </w:pPr>
+            <w:hyperlink r:id="rId5" w:history="1">
+              <w:r>
+                <w:rPr>
+                  <w:rStyle w:val="Hyperlink"/>
+                </w:rPr>
+                <w:t>https://github.com/sourabh-rb/SOEN6611</w:t>
+              </w:r>
+            </w:hyperlink>
+            <w:r>
+              <w:rPr>
+                <w:rStyle w:val="Hyperlink"/>
+              </w:rPr>
+              <w:t xml:space="preserve"> </w:t>
+            </w:r>
+            <w:r>
+              <w:rPr>
+                <w:rStyle w:val="Hyperlink"/>
+                <w:u w:val="none"/>
+              </w:rPr>
+              <w:t xml:space="preserve">  </w:t>
+            </w:r>
+          </w:p>
+        </w:tc>
+      </w:tr>
+      <w:tr>
+        <w:tc>
+          <w:tcPr>
+            <w:tcW w:w="1345" w:type="dxa"/>
+          </w:tcPr>
+          <w:p>
+            <w:pPr>
+              <w:rPr>
+                <w:rFonts w:ascii="Times New Roman" w:eastAsia="Times New Roman" w:hAnsi="Times New Roman" w:cs="Times New Roman"/>
+                <w:sz w:val="24"/>
+                <w:szCs w:val="24"/>
+                <w:lang w:eastAsia="en-CA"/>
+              </w:rPr>
+            </w:pPr>
+            <w:r>
+              <w:rPr>
+                <w:rFonts w:ascii="Times New Roman" w:eastAsia="Times New Roman" w:hAnsi="Times New Roman" w:cs="Times New Roman"/>
+                <w:sz w:val="24"/>
+                <w:szCs w:val="24"/>
+                <w:lang w:eastAsia="en-CA"/>
+              </w:rPr>
+              <w:t>Replication Package</w:t>
+            </w:r>
+          </w:p>
+        </w:tc>
+        <w:tc>
+          <w:tcPr>
+            <w:tcW w:w="3780" w:type="dxa"/>
+          </w:tcPr>
+          <w:p>
+            <w:pPr>
+              <w:rPr>
+                <w:rFonts w:ascii="Times New Roman" w:eastAsia="Times New Roman" w:hAnsi="Times New Roman" w:cs="Times New Roman"/>
+                <w:sz w:val="24"/>
+                <w:szCs w:val="24"/>
+                <w:lang w:eastAsia="en-CA"/>
+              </w:rPr>
+            </w:pPr>
+            <w:r>
+              <w:rPr>
+                <w:rFonts w:ascii="Times New Roman" w:eastAsia="Times New Roman" w:hAnsi="Times New Roman" w:cs="Times New Roman"/>
+                <w:sz w:val="24"/>
+                <w:szCs w:val="24"/>
+                <w:lang w:eastAsia="en-CA"/>
+              </w:rPr>
+              <w:t>Shared on Gmail Id with TA:</w:t>
+            </w:r>
+          </w:p>
+          <w:p>
+            <w:pPr>
+              <w:rPr>
+                <w:rFonts w:ascii="Times New Roman" w:eastAsia="Times New Roman" w:hAnsi="Times New Roman" w:cs="Times New Roman"/>
+                <w:sz w:val="24"/>
+                <w:szCs w:val="24"/>
+                <w:lang w:eastAsia="en-CA"/>
+              </w:rPr>
+            </w:pPr>
+            <w:r>
+              <w:rPr>
+                <w:rFonts w:ascii="Helvetica" w:hAnsi="Helvetica" w:cs="Helvetica"/>
+                <w:color w:val="555555"/>
+                <w:sz w:val="21"/>
+                <w:szCs w:val="21"/>
+                <w:shd w:val="clear" w:color="auto" w:fill="FFFFFF"/>
+              </w:rPr>
+              <w:t>dingzishuo@gmail.com</w:t>
+            </w:r>
+          </w:p>
+        </w:tc>
+        <w:tc>
+          <w:tcPr>
+            <w:tcW w:w="4225" w:type="dxa"/>
+          </w:tcPr>
+          <w:p>
+            <w:pPr>
+              <w:rPr>
+                <w:rFonts w:ascii="Times New Roman" w:eastAsia="Times New Roman" w:hAnsi="Times New Roman" w:cs="Times New Roman"/>
+                <w:sz w:val="24"/>
+                <w:szCs w:val="24"/>
+                <w:lang w:eastAsia="en-CA"/>
+              </w:rPr>
+            </w:pPr>
+            <w:hyperlink r:id="rId6" w:history="1">
+              <w:r>
+                <w:rPr>
+                  <w:rStyle w:val="Hyperlink"/>
+                  <w:rFonts w:ascii="Times New Roman" w:eastAsia="Times New Roman" w:hAnsi="Times New Roman" w:cs="Times New Roman"/>
+                  <w:sz w:val="24"/>
+                  <w:szCs w:val="24"/>
+                  <w:lang w:eastAsia="en-CA"/>
+                </w:rPr>
+                <w:t>https://drive.google.com/drive/folders/1r-KZHGdVDZsa38rsYEvJFlQfW7WT9rIB?usp=sharing</w:t>
+              </w:r>
+            </w:hyperlink>
+          </w:p>
+        </w:tc>
+      </w:tr>
+    </w:tbl>
     <w:p>
       <w:pPr>
         <w:spacing w:before="240" w:after="0" w:line="240" w:lineRule="auto"/>
-        <w:jc w:val="right"/>
+        <w:rPr>
+          <w:rStyle w:val="Hyperlink"/>
+        </w:rPr>
+      </w:pPr>
+      <w:r>
+        <w:rPr>
+          <w:rStyle w:val="Hyperlink"/>
+          <w:u w:val="none"/>
+        </w:rPr>
+        <w:tab/>
+      </w:r>
+      <w:r>
+        <w:rPr>
+          <w:rStyle w:val="Hyperlink"/>
+          <w:u w:val="none"/>
+        </w:rPr>
+        <w:tab/>
+      </w:r>
+      <w:r>
+        <w:rPr>
+          <w:rStyle w:val="Hyperlink"/>
+          <w:u w:val="none"/>
+        </w:rPr>
+        <w:tab/>
+      </w:r>
+      <w:r>
         <w:rPr>
           <w:rStyle w:val="Hyperlink"/>
           <w:color w:val="000000" w:themeColor="text1"/>
           <w:u w:val="none"/>
         </w:rPr>
-      </w:pPr>
+        <w:tab/>
+      </w:r>
       <w:r>
         <w:rPr>
           <w:rStyle w:val="Hyperlink"/>
           <w:color w:val="000000" w:themeColor="text1"/>
           <w:u w:val="none"/>
         </w:rPr>
+        <w:tab/>
+      </w:r>
+      <w:r>
+        <w:rPr>
+          <w:rStyle w:val="Hyperlink"/>
+          <w:color w:val="000000" w:themeColor="text1"/>
+          <w:u w:val="none"/>
+        </w:rPr>
+        <w:tab/>
+      </w:r>
+      <w:r>
+        <w:rPr>
+          <w:rStyle w:val="Hyperlink"/>
+          <w:color w:val="000000" w:themeColor="text1"/>
+          <w:u w:val="none"/>
+        </w:rPr>
+        <w:tab/>
+      </w:r>
+      <w:r>
+        <w:rPr>
+          <w:rStyle w:val="Hyperlink"/>
+          <w:color w:val="000000" w:themeColor="text1"/>
+          <w:u w:val="none"/>
+        </w:rPr>
+        <w:tab/>
+      </w:r>
+      <w:r>
+        <w:rPr>
+          <w:rStyle w:val="Hyperlink"/>
+          <w:color w:val="000000" w:themeColor="text1"/>
+          <w:u w:val="none"/>
+        </w:rPr>
+        <w:tab/>
+      </w:r>
+      <w:r>
+        <w:rPr>
+          <w:rStyle w:val="Hyperlink"/>
+          <w:color w:val="000000" w:themeColor="text1"/>
+          <w:u w:val="none"/>
+        </w:rPr>
+        <w:tab/>
+      </w:r>
+      <w:r>
+        <w:rPr>
+          <w:rStyle w:val="Hyperlink"/>
+          <w:color w:val="000000" w:themeColor="text1"/>
+          <w:u w:val="none"/>
+        </w:rPr>
+        <w:tab/>
+      </w:r>
+      <w:r>
+        <w:rPr>
+          <w:rStyle w:val="Hyperlink"/>
+          <w:color w:val="000000" w:themeColor="text1"/>
+          <w:u w:val="none"/>
+        </w:rPr>
         <w:t>Yours’s Truly</w:t>
       </w:r>
     </w:p>
     <w:p>
       <w:pPr>
         <w:spacing w:before="240" w:after="0" w:line="240" w:lineRule="auto"/>
-        <w:jc w:val="right"/>
+        <w:ind w:left="7200" w:firstLine="720"/>
+        <w:jc w:val="center"/>
         <w:rPr>
           <w:rStyle w:val="Hyperlink"/>
           <w:color w:val="000000" w:themeColor="text1"/>
@@ -1610,6 +1917,7 @@
     <w:lsdException w:name="HTML Sample" w:semiHidden="1" w:unhideWhenUsed="1"/>
     <w:lsdException w:name="HTML Typewriter" w:semiHidden="1" w:unhideWhenUsed="1"/>
     <w:lsdException w:name="HTML Variable" w:semiHidden="1" w:unhideWhenUsed="1"/>
+    <w:lsdException w:name="Normal Table" w:semiHidden="1" w:unhideWhenUsed="1"/>
     <w:lsdException w:name="annotation subject" w:semiHidden="1" w:unhideWhenUsed="1"/>
     <w:lsdException w:name="No List" w:semiHidden="1" w:unhideWhenUsed="1"/>
     <w:lsdException w:name="Outline List 1" w:semiHidden="1" w:unhideWhenUsed="1"/>
@@ -1652,8 +1960,11 @@
     <w:lsdException w:name="Table Contemporary" w:semiHidden="1" w:unhideWhenUsed="1"/>
     <w:lsdException w:name="Table Elegant" w:semiHidden="1" w:unhideWhenUsed="1"/>
     <w:lsdException w:name="Table Professional" w:semiHidden="1" w:unhideWhenUsed="1"/>
+    <w:lsdException w:name="Table Subtle 1" w:semiHidden="1" w:unhideWhenUsed="1"/>
     <w:lsdException w:name="Table Subtle 2" w:semiHidden="1" w:unhideWhenUsed="1"/>
     <w:lsdException w:name="Table Web 1" w:semiHidden="1" w:unhideWhenUsed="1"/>
+    <w:lsdException w:name="Table Web 2" w:semiHidden="1" w:unhideWhenUsed="1"/>
+    <w:lsdException w:name="Table Web 3" w:semiHidden="1" w:unhideWhenUsed="1"/>
     <w:lsdException w:name="Balloon Text" w:semiHidden="1" w:unhideWhenUsed="1"/>
     <w:lsdException w:name="Table Grid" w:uiPriority="39"/>
     <w:lsdException w:name="Table Theme" w:semiHidden="1" w:unhideWhenUsed="1"/>
@@ -1948,13 +2259,43 @@
     <w:name w:val="Hyperlink"/>
     <w:basedOn w:val="DefaultParagraphFont"/>
     <w:uiPriority w:val="99"/>
-    <w:semiHidden/>
     <w:unhideWhenUsed/>
     <w:rsid w:val="008801B3"/>
     <w:rPr>
       <w:color w:val="0000FF"/>
       <w:u w:val="single"/>
     </w:rPr>
+  </w:style>
+  <w:style w:type="character" w:styleId="UnresolvedMention">
+    <w:name w:val="Unresolved Mention"/>
+    <w:basedOn w:val="DefaultParagraphFont"/>
+    <w:uiPriority w:val="99"/>
+    <w:semiHidden/>
+    <w:unhideWhenUsed/>
+    <w:rsid w:val="004F1BAB"/>
+    <w:rPr>
+      <w:color w:val="605E5C"/>
+      <w:shd w:val="clear" w:color="auto" w:fill="E1DFDD"/>
+    </w:rPr>
+  </w:style>
+  <w:style w:type="table" w:styleId="TableGrid">
+    <w:name w:val="Table Grid"/>
+    <w:basedOn w:val="TableNormal"/>
+    <w:uiPriority w:val="39"/>
+    <w:rsid w:val="00C653C7"/>
+    <w:pPr>
+      <w:spacing w:after="0" w:line="240" w:lineRule="auto"/>
+    </w:pPr>
+    <w:tblPr>
+      <w:tblBorders>
+        <w:top w:val="single" w:sz="4" w:space="0" w:color="auto"/>
+        <w:left w:val="single" w:sz="4" w:space="0" w:color="auto"/>
+        <w:bottom w:val="single" w:sz="4" w:space="0" w:color="auto"/>
+        <w:right w:val="single" w:sz="4" w:space="0" w:color="auto"/>
+        <w:insideH w:val="single" w:sz="4" w:space="0" w:color="auto"/>
+        <w:insideV w:val="single" w:sz="4" w:space="0" w:color="auto"/>
+      </w:tblBorders>
+    </w:tblPr>
   </w:style>
 </w:styles>
 </file>

</xml_diff>